<commit_message>
added exco form and remove byelections from form B
</commit_message>
<xml_diff>
--- a/files/NomineeAgreementForm(FormB).docx
+++ b/files/NomineeAgreementForm(FormB).docx
@@ -95,14 +95,7 @@
           <w:i/>
           <w:color w:val="FF0000"/>
         </w:rPr>
-        <w:t>If you have any enquiries, you may contact Election</w:t>
-      </w:r>
-      <w:r>
-        <w:rPr>
-          <w:i/>
-          <w:color w:val="FF0000"/>
-        </w:rPr>
-        <w:t xml:space="preserve"> Returning Officer, </w:t>
+        <w:t xml:space="preserve">If you have any enquiries, you may contact Election Returning Officer, </w:t>
       </w:r>
       <w:proofErr w:type="spellStart"/>
       <w:proofErr w:type="gramStart"/>
@@ -239,13 +232,7 @@
         <w:rPr>
           <w:color w:val="000000"/>
         </w:rPr>
-        <w:t>Club Election Standing Orders strictly; failur</w:t>
-      </w:r>
-      <w:r>
-        <w:rPr>
-          <w:color w:val="000000"/>
-        </w:rPr>
-        <w:t>e of which will result in my debarment as a nominee for the</w:t>
+        <w:t>Club Election Standing Orders strictly; failure of which will result in my debarment as a nominee for the</w:t>
       </w:r>
       <w:r>
         <w:t xml:space="preserve"> </w:t>
@@ -292,13 +279,7 @@
         <w:rPr>
           <w:color w:val="000000"/>
         </w:rPr>
-        <w:t>I hereby agree to abide by the rules and regulations of the election as stipulated by the Election Committee; failure of which I will be subject</w:t>
-      </w:r>
-      <w:r>
-        <w:rPr>
-          <w:color w:val="000000"/>
-        </w:rPr>
-        <w:t>ed to disciplinary actions as deemed fit by the presiding Returning Officer.</w:t>
+        <w:t>I hereby agree to abide by the rules and regulations of the election as stipulated by the Election Committee; failure of which I will be subjected to disciplinary actions as deemed fit by the presiding Returning Officer.</w:t>
       </w:r>
     </w:p>
     <w:p>
@@ -377,19 +358,13 @@
         <w:t>W</w:t>
       </w:r>
       <w:r>
-        <w:t>ill you</w:t>
-      </w:r>
-      <w:r>
-        <w:t xml:space="preserve"> be</w:t>
+        <w:t>ill you be</w:t>
       </w:r>
       <w:r>
         <w:t>*</w:t>
       </w:r>
       <w:r>
-        <w:t xml:space="preserve"> nominated for any positions in </w:t>
-      </w:r>
-      <w:r>
-        <w:t>the Management Committee of other clubs/societies/JCRCs* or for the position of NUSSU representative of other clubs? (* Delete if Necessary)</w:t>
+        <w:t xml:space="preserve"> nominated for any positions in the Management Committee of other clubs/societies/JCRCs* or for the position of NUSSU representative of other clubs? (* Delete if Necessary)</w:t>
       </w:r>
     </w:p>
     <w:tbl>
@@ -565,7 +540,7 @@
               </wp:anchor>
             </w:drawing>
           </mc:Choice>
-          <mc:Fallback xmlns:dgm="http://schemas.openxmlformats.org/drawingml/2006/diagram" xmlns:lc="http://schemas.openxmlformats.org/drawingml/2006/lockedCanvas" xmlns:c="http://schemas.openxmlformats.org/drawingml/2006/chart" xmlns:pic="http://schemas.openxmlformats.org/drawingml/2006/picture" xmlns:a="http://schemas.openxmlformats.org/drawingml/2006/main" xmlns:sl="http://schemas.openxmlformats.org/schemaLibrary/2006/main">
+          <mc:Fallback xmlns:sl="http://schemas.openxmlformats.org/schemaLibrary/2006/main" xmlns:a="http://schemas.openxmlformats.org/drawingml/2006/main" xmlns:pic="http://schemas.openxmlformats.org/drawingml/2006/picture" xmlns:c="http://schemas.openxmlformats.org/drawingml/2006/chart" xmlns:lc="http://schemas.openxmlformats.org/drawingml/2006/lockedCanvas" xmlns:dgm="http://schemas.openxmlformats.org/drawingml/2006/diagram">
             <w:drawing>
               <wp:anchor allowOverlap="1" behindDoc="0" distB="0" distT="0" distL="114300" distR="114300" hidden="0" layoutInCell="1" locked="0" relativeHeight="0" simplePos="0">
                 <wp:simplePos x="0" y="0"/>
@@ -707,7 +682,7 @@
               </wp:anchor>
             </w:drawing>
           </mc:Choice>
-          <mc:Fallback xmlns:dgm="http://schemas.openxmlformats.org/drawingml/2006/diagram" xmlns:lc="http://schemas.openxmlformats.org/drawingml/2006/lockedCanvas" xmlns:c="http://schemas.openxmlformats.org/drawingml/2006/chart" xmlns:pic="http://schemas.openxmlformats.org/drawingml/2006/picture" xmlns:a="http://schemas.openxmlformats.org/drawingml/2006/main" xmlns:sl="http://schemas.openxmlformats.org/schemaLibrary/2006/main">
+          <mc:Fallback xmlns:sl="http://schemas.openxmlformats.org/schemaLibrary/2006/main" xmlns:a="http://schemas.openxmlformats.org/drawingml/2006/main" xmlns:pic="http://schemas.openxmlformats.org/drawingml/2006/picture" xmlns:c="http://schemas.openxmlformats.org/drawingml/2006/chart" xmlns:lc="http://schemas.openxmlformats.org/drawingml/2006/lockedCanvas" xmlns:dgm="http://schemas.openxmlformats.org/drawingml/2006/diagram">
             <w:drawing>
               <wp:anchor allowOverlap="1" behindDoc="0" distB="0" distT="0" distL="114300" distR="114300" hidden="0" layoutInCell="1" locked="0" relativeHeight="0" simplePos="0">
                 <wp:simplePos x="0" y="0"/>
@@ -754,10 +729,7 @@
     </w:p>
     <w:p>
       <w:r>
-        <w:t>Why I want to be a part of the NUS Students’ Computing Club Management Committee</w:t>
-      </w:r>
-      <w:r>
-        <w:t>:</w:t>
+        <w:t>Why I want to be a part of the NUS Students’ Computing Club Management Committee:</w:t>
       </w:r>
     </w:p>
     <w:p>
@@ -831,7 +803,7 @@
               </wp:anchor>
             </w:drawing>
           </mc:Choice>
-          <mc:Fallback xmlns:dgm="http://schemas.openxmlformats.org/drawingml/2006/diagram" xmlns:lc="http://schemas.openxmlformats.org/drawingml/2006/lockedCanvas" xmlns:c="http://schemas.openxmlformats.org/drawingml/2006/chart" xmlns:pic="http://schemas.openxmlformats.org/drawingml/2006/picture" xmlns:a="http://schemas.openxmlformats.org/drawingml/2006/main" xmlns:sl="http://schemas.openxmlformats.org/schemaLibrary/2006/main">
+          <mc:Fallback xmlns:sl="http://schemas.openxmlformats.org/schemaLibrary/2006/main" xmlns:a="http://schemas.openxmlformats.org/drawingml/2006/main" xmlns:pic="http://schemas.openxmlformats.org/drawingml/2006/picture" xmlns:c="http://schemas.openxmlformats.org/drawingml/2006/chart" xmlns:lc="http://schemas.openxmlformats.org/drawingml/2006/lockedCanvas" xmlns:dgm="http://schemas.openxmlformats.org/drawingml/2006/diagram">
             <w:drawing>
               <wp:anchor allowOverlap="1" behindDoc="0" distB="0" distT="0" distL="114300" distR="114300" hidden="0" layoutInCell="1" locked="0" relativeHeight="0" simplePos="0">
                 <wp:simplePos x="0" y="0"/>
@@ -906,14 +878,9 @@
       </w:r>
     </w:p>
     <w:p>
-      <w:bookmarkStart w:id="1" w:name="_GoBack"/>
-      <w:bookmarkEnd w:id="1"/>
       <w:r>
         <w:lastRenderedPageBreak/>
-        <w:t>I hereby declare that all the above information provided is complete and accurate</w:t>
-      </w:r>
-      <w:r>
-        <w:t>. I also agree for the information provided in this document to be published online for the purposes of the elections.</w:t>
+        <w:t>I hereby declare that all the above information provided is complete and accurate. I also agree for the information provided in this document to be published online for the purposes of the elections.</w:t>
       </w:r>
     </w:p>
     <w:p>
@@ -952,25 +919,7 @@
         <w:rPr>
           <w:color w:val="FF0000"/>
         </w:rPr>
-        <w:t>Extra</w:t>
-      </w:r>
-      <w:r>
-        <w:rPr>
-          <w:color w:val="FF0000"/>
-        </w:rPr>
-        <w:t>o</w:t>
-      </w:r>
-      <w:r>
-        <w:rPr>
-          <w:color w:val="FF0000"/>
-        </w:rPr>
-        <w:t>rdinary General Meeting on 2</w:t>
-      </w:r>
-      <w:r>
-        <w:rPr>
-          <w:color w:val="FF0000"/>
-        </w:rPr>
-        <w:t>1</w:t>
+        <w:t>Extraordinary General Meeting on 21</w:t>
       </w:r>
       <w:r>
         <w:rPr>
@@ -983,25 +932,7 @@
         <w:rPr>
           <w:color w:val="FF0000"/>
         </w:rPr>
-        <w:t xml:space="preserve"> August 201</w:t>
-      </w:r>
-      <w:r>
-        <w:rPr>
-          <w:color w:val="FF0000"/>
-        </w:rPr>
-        <w:t xml:space="preserve">9, </w:t>
-      </w:r>
-      <w:r>
-        <w:rPr>
-          <w:color w:val="FF0000"/>
-        </w:rPr>
-        <w:t>2</w:t>
-      </w:r>
-      <w:r>
-        <w:rPr>
-          <w:color w:val="FF0000"/>
-        </w:rPr>
-        <w:t>2</w:t>
+        <w:t xml:space="preserve"> August 2019, 22</w:t>
       </w:r>
       <w:r>
         <w:rPr>
@@ -1014,19 +945,7 @@
         <w:rPr>
           <w:color w:val="FF0000"/>
         </w:rPr>
-        <w:t xml:space="preserve"> August 201</w:t>
-      </w:r>
-      <w:r>
-        <w:rPr>
-          <w:color w:val="FF0000"/>
-        </w:rPr>
-        <w:t>9 (6 - 10</w:t>
-      </w:r>
-      <w:r>
-        <w:rPr>
-          <w:color w:val="FF0000"/>
-        </w:rPr>
-        <w:t>pm) and 24</w:t>
+        <w:t xml:space="preserve"> August 2019 (6 - 10pm) and 24</w:t>
       </w:r>
       <w:r>
         <w:rPr>
@@ -1039,25 +958,7 @@
         <w:rPr>
           <w:color w:val="FF0000"/>
         </w:rPr>
-        <w:t xml:space="preserve"> August 2019</w:t>
-      </w:r>
-      <w:r>
-        <w:rPr>
-          <w:color w:val="FF0000"/>
-        </w:rPr>
-        <w:t xml:space="preserve">, </w:t>
-      </w:r>
-      <w:r>
-        <w:rPr>
-          <w:color w:val="FF0000"/>
-        </w:rPr>
-        <w:t>(10am onwards)</w:t>
-      </w:r>
-      <w:r>
-        <w:rPr>
-          <w:color w:val="FF0000"/>
-        </w:rPr>
-        <w:t xml:space="preserve">. </w:t>
+        <w:t xml:space="preserve"> August 2019, (10am onwards). </w:t>
       </w:r>
     </w:p>
     <w:p>
@@ -1107,57 +1008,20 @@
         <w:rPr>
           <w:color w:val="FF0000"/>
         </w:rPr>
-        <w:t>By-Election Extraordinary General Meeting on 31</w:t>
+        <w:t>Internal Elections on 28</w:t>
       </w:r>
       <w:r>
         <w:rPr>
           <w:color w:val="FF0000"/>
           <w:vertAlign w:val="superscript"/>
         </w:rPr>
-        <w:t>st</w:t>
-      </w:r>
-      <w:r>
-        <w:rPr>
-          <w:color w:val="FF0000"/>
-        </w:rPr>
-        <w:t xml:space="preserve"> August 2019 (10am onwards), should there be one.</w:t>
-      </w:r>
-      <w:r>
-        <w:rPr>
-          <w:color w:val="FF0000"/>
-        </w:rPr>
-        <w:t xml:space="preserve"> All successful candidates who have been voted in through the External Elections are required to attend the meeting. </w:t>
-      </w:r>
-    </w:p>
-    <w:p>
-      <w:pPr>
-        <w:numPr>
-          <w:ilvl w:val="0"/>
-          <w:numId w:val="1"/>
-        </w:numPr>
-        <w:pBdr>
-          <w:top w:val="nil"/>
-          <w:left w:val="nil"/>
-          <w:bottom w:val="nil"/>
-          <w:right w:val="nil"/>
-          <w:between w:val="nil"/>
-        </w:pBdr>
-        <w:spacing w:after="0"/>
-        <w:rPr>
-          <w:color w:val="FF0000"/>
-        </w:rPr>
-      </w:pPr>
-      <w:r>
-        <w:rPr>
-          <w:color w:val="FF0000"/>
-        </w:rPr>
-        <w:t>Internal Elections on 2</w:t>
-      </w:r>
-      <w:r>
-        <w:rPr>
-          <w:color w:val="FF0000"/>
-        </w:rPr>
-        <w:t>8</w:t>
+        <w:t>th</w:t>
+      </w:r>
+      <w:r>
+        <w:rPr>
+          <w:color w:val="FF0000"/>
+        </w:rPr>
+        <w:t xml:space="preserve"> and 29</w:t>
       </w:r>
       <w:r>
         <w:rPr>
@@ -1170,163 +1034,10 @@
         <w:rPr>
           <w:color w:val="FF0000"/>
         </w:rPr>
-        <w:t xml:space="preserve"> and 2</w:t>
-      </w:r>
-      <w:r>
-        <w:rPr>
-          <w:color w:val="FF0000"/>
-        </w:rPr>
-        <w:t>9</w:t>
-      </w:r>
-      <w:r>
-        <w:rPr>
-          <w:color w:val="FF0000"/>
-          <w:vertAlign w:val="superscript"/>
-        </w:rPr>
-        <w:t>th</w:t>
-      </w:r>
-      <w:r>
-        <w:rPr>
-          <w:color w:val="FF0000"/>
-        </w:rPr>
-        <w:t xml:space="preserve"> August 201</w:t>
-      </w:r>
-      <w:r>
-        <w:rPr>
-          <w:color w:val="FF0000"/>
-        </w:rPr>
-        <w:t>9</w:t>
-      </w:r>
-      <w:r>
-        <w:rPr>
-          <w:color w:val="FF0000"/>
-        </w:rPr>
-        <w:t xml:space="preserve">, 6.00pm onwards, should there be no </w:t>
-      </w:r>
-      <w:r>
-        <w:rPr>
-          <w:color w:val="FF0000"/>
-        </w:rPr>
-        <w:t>B</w:t>
-      </w:r>
-      <w:r>
-        <w:rPr>
-          <w:color w:val="FF0000"/>
-        </w:rPr>
-        <w:t>y-</w:t>
-      </w:r>
-      <w:r>
-        <w:rPr>
-          <w:color w:val="FF0000"/>
-        </w:rPr>
-        <w:t>E</w:t>
-      </w:r>
-      <w:r>
-        <w:rPr>
-          <w:color w:val="FF0000"/>
-        </w:rPr>
-        <w:t xml:space="preserve">lection. </w:t>
-      </w:r>
-      <w:proofErr w:type="gramStart"/>
-      <w:r>
-        <w:rPr>
-          <w:color w:val="FF0000"/>
-        </w:rPr>
-        <w:t>In the event that</w:t>
-      </w:r>
-      <w:proofErr w:type="gramEnd"/>
-      <w:r>
-        <w:rPr>
-          <w:color w:val="FF0000"/>
-        </w:rPr>
-        <w:t xml:space="preserve"> there is </w:t>
-      </w:r>
-      <w:r>
-        <w:rPr>
-          <w:color w:val="FF0000"/>
-        </w:rPr>
-        <w:t>B</w:t>
-      </w:r>
-      <w:r>
-        <w:rPr>
-          <w:color w:val="FF0000"/>
-        </w:rPr>
-        <w:t>y-</w:t>
-      </w:r>
-      <w:r>
-        <w:rPr>
-          <w:color w:val="FF0000"/>
-        </w:rPr>
-        <w:t>E</w:t>
-      </w:r>
-      <w:r>
-        <w:rPr>
-          <w:color w:val="FF0000"/>
-        </w:rPr>
-        <w:t xml:space="preserve">lection, the </w:t>
-      </w:r>
-      <w:r>
-        <w:rPr>
-          <w:color w:val="FF0000"/>
-        </w:rPr>
-        <w:t>I</w:t>
-      </w:r>
-      <w:r>
-        <w:rPr>
-          <w:color w:val="FF0000"/>
-        </w:rPr>
-        <w:t xml:space="preserve">nternal </w:t>
-      </w:r>
-      <w:r>
-        <w:rPr>
-          <w:color w:val="FF0000"/>
-        </w:rPr>
-        <w:t>E</w:t>
-      </w:r>
-      <w:r>
-        <w:rPr>
-          <w:color w:val="FF0000"/>
-        </w:rPr>
-        <w:t>lections will be held on 3</w:t>
-      </w:r>
-      <w:r>
-        <w:rPr>
-          <w:color w:val="FF0000"/>
-          <w:vertAlign w:val="superscript"/>
-        </w:rPr>
-        <w:t>rd</w:t>
-      </w:r>
-      <w:r>
-        <w:rPr>
-          <w:color w:val="FF0000"/>
-        </w:rPr>
-        <w:t xml:space="preserve"> and 4</w:t>
-      </w:r>
-      <w:r>
-        <w:rPr>
-          <w:color w:val="FF0000"/>
-          <w:vertAlign w:val="superscript"/>
-        </w:rPr>
-        <w:t>th</w:t>
-      </w:r>
-      <w:r>
-        <w:rPr>
-          <w:color w:val="FF0000"/>
-        </w:rPr>
-        <w:t xml:space="preserve"> September 201</w:t>
-      </w:r>
-      <w:r>
-        <w:rPr>
-          <w:color w:val="FF0000"/>
-        </w:rPr>
-        <w:t>9</w:t>
-      </w:r>
-      <w:r>
-        <w:rPr>
-          <w:color w:val="FF0000"/>
-        </w:rPr>
-        <w:t xml:space="preserve">. </w:t>
-      </w:r>
+        <w:t xml:space="preserve"> August 2019, 6.00pm onwards.</w:t>
+      </w:r>
+      <w:bookmarkStart w:id="1" w:name="_GoBack"/>
+      <w:bookmarkEnd w:id="1"/>
     </w:p>
     <w:p>
       <w:pPr>
@@ -1363,13 +1074,7 @@
         <w:rPr>
           <w:color w:val="FF0000"/>
         </w:rPr>
-        <w:t>I understand that failure to att</w:t>
-      </w:r>
-      <w:r>
-        <w:rPr>
-          <w:color w:val="FF0000"/>
-        </w:rPr>
-        <w:t>end the above events will severely affect my candidature as a nominee and/or newly-elected member of the Management Committee, and I am to inform the Election Committee as soon as possible if I am unable to attend any of the events above.</w:t>
+        <w:t>I understand that failure to attend the above events will severely affect my candidature as a nominee and/or newly-elected member of the Management Committee, and I am to inform the Election Committee as soon as possible if I am unable to attend any of the events above.</w:t>
       </w:r>
     </w:p>
     <w:p>
@@ -1384,14 +1089,7 @@
           <w:i/>
           <w:color w:val="FF0000"/>
         </w:rPr>
-        <w:t>If you have any e</w:t>
-      </w:r>
-      <w:r>
-        <w:rPr>
-          <w:i/>
-          <w:color w:val="FF0000"/>
-        </w:rPr>
-        <w:t xml:space="preserve">nquiries, you may contact Election Returning Officer, Mr. Lim Wai </w:t>
+        <w:t xml:space="preserve">If you have any enquiries, you may contact Election Returning Officer, Mr. Lim Wai </w:t>
       </w:r>
       <w:proofErr w:type="spellStart"/>
       <w:r>

</xml_diff>